<commit_message>
small edit to DBT prepilot manuscript
</commit_message>
<xml_diff>
--- a/cv/media-press-stuff.docx
+++ b/cv/media-press-stuff.docx
@@ -1,6 +1,6 @@
 
 <file path=word/document.xml><?xml version="1.0" encoding="utf-8"?>
-<w:document xmlns:wpc="http://schemas.microsoft.com/office/word/2010/wordprocessingCanvas" xmlns:cx="http://schemas.microsoft.com/office/drawing/2014/chartex" xmlns:cx1="http://schemas.microsoft.com/office/drawing/2015/9/8/chartex" xmlns:cx2="http://schemas.microsoft.com/office/drawing/2015/10/21/chartex" xmlns:cx3="http://schemas.microsoft.com/office/drawing/2016/5/9/chartex" xmlns:cx4="http://schemas.microsoft.com/office/drawing/2016/5/10/chartex" xmlns:cx5="http://schemas.microsoft.com/office/drawing/2016/5/11/chartex" xmlns:cx6="http://schemas.microsoft.com/office/drawing/2016/5/12/chartex" xmlns:cx7="http://schemas.microsoft.com/office/drawing/2016/5/13/chartex" xmlns:cx8="http://schemas.microsoft.com/office/drawing/2016/5/14/chartex" xmlns:mc="http://schemas.openxmlformats.org/markup-compatibility/2006" xmlns:aink="http://schemas.microsoft.com/office/drawing/2016/ink" xmlns:am3d="http://schemas.microsoft.com/office/drawing/2017/model3d" xmlns:o="urn:schemas-microsoft-com:office:office" xmlns:oel="http://schemas.microsoft.com/office/2019/extlst" xmlns:r="http://schemas.openxmlformats.org/officeDocument/2006/relationships" xmlns:m="http://schemas.openxmlformats.org/officeDocument/2006/math" xmlns:v="urn:schemas-microsoft-com:vml" xmlns:wp14="http://schemas.microsoft.com/office/word/2010/wordprocessingDrawing" xmlns:wp="http://schemas.openxmlformats.org/drawingml/2006/wordprocessingDrawing" xmlns:w10="urn:schemas-microsoft-com:office:word" xmlns:w="http://schemas.openxmlformats.org/wordprocessingml/2006/main" xmlns:w14="http://schemas.microsoft.com/office/word/2010/wordml" xmlns:w15="http://schemas.microsoft.com/office/word/2012/wordml" xmlns:w16cex="http://schemas.microsoft.com/office/word/2018/wordml/cex" xmlns:w16cid="http://schemas.microsoft.com/office/word/2016/wordml/cid" xmlns:w16="http://schemas.microsoft.com/office/word/2018/wordml" xmlns:w16sdtdh="http://schemas.microsoft.com/office/word/2020/wordml/sdtdatahash" xmlns:w16se="http://schemas.microsoft.com/office/word/2015/wordml/symex" xmlns:wpg="http://schemas.microsoft.com/office/word/2010/wordprocessingGroup" xmlns:wpi="http://schemas.microsoft.com/office/word/2010/wordprocessingInk" xmlns:wne="http://schemas.microsoft.com/office/word/2006/wordml" xmlns:wps="http://schemas.microsoft.com/office/word/2010/wordprocessingShape" mc:Ignorable="w14 w15 w16se w16cid w16 w16cex w16sdtdh wp14">
+<w:document xmlns:wpc="http://schemas.microsoft.com/office/word/2010/wordprocessingCanvas" xmlns:cx="http://schemas.microsoft.com/office/drawing/2014/chartex" xmlns:cx1="http://schemas.microsoft.com/office/drawing/2015/9/8/chartex" xmlns:cx2="http://schemas.microsoft.com/office/drawing/2015/10/21/chartex" xmlns:cx3="http://schemas.microsoft.com/office/drawing/2016/5/9/chartex" xmlns:cx4="http://schemas.microsoft.com/office/drawing/2016/5/10/chartex" xmlns:cx5="http://schemas.microsoft.com/office/drawing/2016/5/11/chartex" xmlns:cx6="http://schemas.microsoft.com/office/drawing/2016/5/12/chartex" xmlns:cx7="http://schemas.microsoft.com/office/drawing/2016/5/13/chartex" xmlns:cx8="http://schemas.microsoft.com/office/drawing/2016/5/14/chartex" xmlns:mc="http://schemas.openxmlformats.org/markup-compatibility/2006" xmlns:aink="http://schemas.microsoft.com/office/drawing/2016/ink" xmlns:am3d="http://schemas.microsoft.com/office/drawing/2017/model3d" xmlns:o="urn:schemas-microsoft-com:office:office" xmlns:oel="http://schemas.microsoft.com/office/2019/extlst" xmlns:r="http://schemas.openxmlformats.org/officeDocument/2006/relationships" xmlns:m="http://schemas.openxmlformats.org/officeDocument/2006/math" xmlns:v="urn:schemas-microsoft-com:vml" xmlns:wp14="http://schemas.microsoft.com/office/word/2010/wordprocessingDrawing" xmlns:wp="http://schemas.openxmlformats.org/drawingml/2006/wordprocessingDrawing" xmlns:w10="urn:schemas-microsoft-com:office:word" xmlns:w="http://schemas.openxmlformats.org/wordprocessingml/2006/main" xmlns:w14="http://schemas.microsoft.com/office/word/2010/wordml" xmlns:w15="http://schemas.microsoft.com/office/word/2012/wordml" xmlns:w16cex="http://schemas.microsoft.com/office/word/2018/wordml/cex" xmlns:w16cid="http://schemas.microsoft.com/office/word/2016/wordml/cid" xmlns:w16="http://schemas.microsoft.com/office/word/2018/wordml" xmlns:w16du="http://schemas.microsoft.com/office/word/2023/wordml/word16du" xmlns:w16sdtdh="http://schemas.microsoft.com/office/word/2020/wordml/sdtdatahash" xmlns:w16sdtfl="http://schemas.microsoft.com/office/word/2024/wordml/sdtformatlock" xmlns:w16se="http://schemas.microsoft.com/office/word/2015/wordml/symex" xmlns:wpg="http://schemas.microsoft.com/office/word/2010/wordprocessingGroup" xmlns:wpi="http://schemas.microsoft.com/office/word/2010/wordprocessingInk" xmlns:wne="http://schemas.microsoft.com/office/word/2006/wordml" xmlns:wps="http://schemas.microsoft.com/office/word/2010/wordprocessingShape" mc:Ignorable="w14 w15 w16se w16cid w16 w16cex w16sdtdh w16sdtfl w16du wp14">
   <w:body>
     <w:p>
       <w:pPr>
@@ -1183,6 +1183,60 @@
           <w:sz w:val="24"/>
           <w:szCs w:val="24"/>
         </w:rPr>
+        <w:t>University of Maryland Launches Violence Reporting System Project</w:t>
+      </w:r>
+      <w:r>
+        <w:rPr>
+          <w:rFonts w:ascii="Times" w:hAnsi="Times"/>
+          <w:sz w:val="24"/>
+          <w:szCs w:val="24"/>
+        </w:rPr>
+        <w:t>:</w:t>
+      </w:r>
+    </w:p>
+    <w:p>
+      <w:pPr>
+        <w:rPr>
+          <w:rFonts w:ascii="Times" w:hAnsi="Times"/>
+          <w:sz w:val="24"/>
+          <w:szCs w:val="24"/>
+        </w:rPr>
+      </w:pPr>
+      <w:hyperlink r:id="rId27" w:history="1">
+        <w:r>
+          <w:rPr>
+            <w:rStyle w:val="Hyperlink"/>
+            <w:rFonts w:ascii="Times" w:hAnsi="Times"/>
+            <w:sz w:val="24"/>
+            <w:szCs w:val="24"/>
+          </w:rPr>
+          <w:t>https://www.baltimoresun.com/2025/10/07/university-of-maryland-launches-violence-reporting-system/</w:t>
+        </w:r>
+      </w:hyperlink>
+    </w:p>
+    <w:p>
+      <w:pPr>
+        <w:rPr>
+          <w:rFonts w:ascii="Times" w:hAnsi="Times"/>
+          <w:sz w:val="24"/>
+          <w:szCs w:val="24"/>
+        </w:rPr>
+      </w:pPr>
+    </w:p>
+    <w:p>
+      <w:pPr>
+        <w:rPr>
+          <w:rFonts w:ascii="Times" w:hAnsi="Times"/>
+          <w:sz w:val="24"/>
+          <w:szCs w:val="24"/>
+        </w:rPr>
+      </w:pPr>
+      <w:r>
+        <w:rPr>
+          <w:rFonts w:ascii="Times" w:hAnsi="Times"/>
+          <w:sz w:val="24"/>
+          <w:szCs w:val="24"/>
+        </w:rPr>
         <w:t>POLICE SHOOTINGS GUN CONTROL</w:t>
       </w:r>
     </w:p>
@@ -1213,7 +1267,7 @@
         </w:rPr>
         <w:t xml:space="preserve">Science Daily: </w:t>
       </w:r>
-      <w:hyperlink r:id="rId27" w:history="1">
+      <w:hyperlink r:id="rId28" w:history="1">
         <w:r>
           <w:rPr>
             <w:rStyle w:val="Hyperlink"/>
@@ -1272,7 +1326,7 @@
           <w:szCs w:val="24"/>
         </w:rPr>
       </w:pPr>
-      <w:hyperlink r:id="rId28" w:history="1">
+      <w:hyperlink r:id="rId29" w:history="1">
         <w:r>
           <w:rPr>
             <w:rStyle w:val="Hyperlink"/>
@@ -1356,7 +1410,7 @@
           <w:szCs w:val="24"/>
         </w:rPr>
       </w:pPr>
-      <w:hyperlink r:id="rId29" w:history="1">
+      <w:hyperlink r:id="rId30" w:history="1">
         <w:r>
           <w:rPr>
             <w:rStyle w:val="Hyperlink"/>
@@ -1414,7 +1468,7 @@
           <w:lang w:val="fr-FR"/>
         </w:rPr>
       </w:pPr>
-      <w:hyperlink r:id="rId30" w:history="1">
+      <w:hyperlink r:id="rId31" w:history="1">
         <w:r>
           <w:rPr>
             <w:rStyle w:val="Hyperlink"/>
@@ -1472,7 +1526,7 @@
           <w:szCs w:val="24"/>
         </w:rPr>
       </w:pPr>
-      <w:hyperlink r:id="rId31" w:history="1">
+      <w:hyperlink r:id="rId32" w:history="1">
         <w:r>
           <w:rPr>
             <w:rStyle w:val="Hyperlink"/>
@@ -1501,7 +1555,7 @@
           <w:szCs w:val="24"/>
         </w:rPr>
       </w:pPr>
-      <w:hyperlink r:id="rId32" w:history="1">
+      <w:hyperlink r:id="rId33" w:history="1">
         <w:r>
           <w:rPr>
             <w:rStyle w:val="Hyperlink"/>
@@ -1530,7 +1584,7 @@
           <w:szCs w:val="24"/>
         </w:rPr>
       </w:pPr>
-      <w:hyperlink r:id="rId33" w:history="1">
+      <w:hyperlink r:id="rId34" w:history="1">
         <w:r>
           <w:rPr>
             <w:rStyle w:val="Hyperlink"/>
@@ -1559,7 +1613,7 @@
           <w:szCs w:val="24"/>
         </w:rPr>
       </w:pPr>
-      <w:hyperlink r:id="rId34" w:history="1">
+      <w:hyperlink r:id="rId35" w:history="1">
         <w:r>
           <w:rPr>
             <w:rStyle w:val="Hyperlink"/>
@@ -1588,7 +1642,7 @@
           <w:szCs w:val="24"/>
         </w:rPr>
       </w:pPr>
-      <w:hyperlink r:id="rId35" w:history="1">
+      <w:hyperlink r:id="rId36" w:history="1">
         <w:r>
           <w:rPr>
             <w:rStyle w:val="Hyperlink"/>
@@ -1617,7 +1671,7 @@
           <w:szCs w:val="24"/>
         </w:rPr>
       </w:pPr>
-      <w:hyperlink r:id="rId36" w:history="1">
+      <w:hyperlink r:id="rId37" w:history="1">
         <w:r>
           <w:rPr>
             <w:rStyle w:val="Hyperlink"/>
@@ -1646,7 +1700,7 @@
           <w:szCs w:val="24"/>
         </w:rPr>
       </w:pPr>
-      <w:hyperlink r:id="rId37" w:history="1">
+      <w:hyperlink r:id="rId38" w:history="1">
         <w:r>
           <w:rPr>
             <w:rStyle w:val="Hyperlink"/>
@@ -1675,7 +1729,7 @@
           <w:szCs w:val="24"/>
         </w:rPr>
       </w:pPr>
-      <w:hyperlink r:id="rId38" w:history="1">
+      <w:hyperlink r:id="rId39" w:history="1">
         <w:r>
           <w:rPr>
             <w:rStyle w:val="Hyperlink"/>
@@ -1704,7 +1758,7 @@
           <w:szCs w:val="24"/>
         </w:rPr>
       </w:pPr>
-      <w:hyperlink r:id="rId39" w:history="1">
+      <w:hyperlink r:id="rId40" w:history="1">
         <w:r>
           <w:rPr>
             <w:rStyle w:val="Hyperlink"/>
@@ -1733,7 +1787,7 @@
           <w:szCs w:val="24"/>
         </w:rPr>
       </w:pPr>
-      <w:hyperlink r:id="rId40" w:history="1">
+      <w:hyperlink r:id="rId41" w:history="1">
         <w:r>
           <w:rPr>
             <w:rStyle w:val="Hyperlink"/>
@@ -1762,7 +1816,7 @@
           <w:szCs w:val="24"/>
         </w:rPr>
       </w:pPr>
-      <w:hyperlink r:id="rId41" w:history="1">
+      <w:hyperlink r:id="rId42" w:history="1">
         <w:r>
           <w:rPr>
             <w:rStyle w:val="Hyperlink"/>
@@ -1817,7 +1871,7 @@
           <w:szCs w:val="24"/>
         </w:rPr>
       </w:pPr>
-      <w:hyperlink r:id="rId42" w:history="1">
+      <w:hyperlink r:id="rId43" w:history="1">
         <w:r>
           <w:rPr>
             <w:rStyle w:val="Hyperlink"/>
@@ -1846,7 +1900,7 @@
           <w:szCs w:val="24"/>
         </w:rPr>
       </w:pPr>
-      <w:hyperlink r:id="rId43" w:history="1">
+      <w:hyperlink r:id="rId44" w:history="1">
         <w:r>
           <w:rPr>
             <w:rStyle w:val="Hyperlink"/>
@@ -1875,7 +1929,7 @@
           <w:szCs w:val="24"/>
         </w:rPr>
       </w:pPr>
-      <w:hyperlink r:id="rId44" w:history="1">
+      <w:hyperlink r:id="rId45" w:history="1">
         <w:r>
           <w:rPr>
             <w:rStyle w:val="Hyperlink"/>
@@ -1904,7 +1958,7 @@
           <w:szCs w:val="24"/>
         </w:rPr>
       </w:pPr>
-      <w:hyperlink r:id="rId45" w:history="1">
+      <w:hyperlink r:id="rId46" w:history="1">
         <w:r>
           <w:rPr>
             <w:rStyle w:val="Hyperlink"/>
@@ -1933,7 +1987,7 @@
           <w:szCs w:val="24"/>
         </w:rPr>
       </w:pPr>
-      <w:hyperlink r:id="rId46" w:history="1">
+      <w:hyperlink r:id="rId47" w:history="1">
         <w:r>
           <w:rPr>
             <w:rStyle w:val="Hyperlink"/>
@@ -1962,7 +2016,7 @@
           <w:szCs w:val="24"/>
         </w:rPr>
       </w:pPr>
-      <w:hyperlink r:id="rId47" w:history="1">
+      <w:hyperlink r:id="rId48" w:history="1">
         <w:r>
           <w:rPr>
             <w:rStyle w:val="Hyperlink"/>
@@ -1991,7 +2045,7 @@
           <w:szCs w:val="24"/>
         </w:rPr>
       </w:pPr>
-      <w:hyperlink r:id="rId48" w:history="1">
+      <w:hyperlink r:id="rId49" w:history="1">
         <w:r>
           <w:rPr>
             <w:rStyle w:val="Hyperlink"/>
@@ -2020,7 +2074,7 @@
           <w:szCs w:val="24"/>
         </w:rPr>
       </w:pPr>
-      <w:hyperlink r:id="rId49" w:history="1">
+      <w:hyperlink r:id="rId50" w:history="1">
         <w:r>
           <w:rPr>
             <w:rStyle w:val="Hyperlink"/>
@@ -2049,7 +2103,7 @@
           <w:szCs w:val="24"/>
         </w:rPr>
       </w:pPr>
-      <w:hyperlink r:id="rId50" w:history="1">
+      <w:hyperlink r:id="rId51" w:history="1">
         <w:r>
           <w:rPr>
             <w:rStyle w:val="Hyperlink"/>
@@ -2069,7 +2123,7 @@
           <w:szCs w:val="24"/>
         </w:rPr>
       </w:pPr>
-      <w:hyperlink r:id="rId51" w:history="1">
+      <w:hyperlink r:id="rId52" w:history="1">
         <w:r>
           <w:rPr>
             <w:rStyle w:val="Hyperlink"/>
@@ -2098,7 +2152,7 @@
           <w:szCs w:val="24"/>
         </w:rPr>
       </w:pPr>
-      <w:hyperlink r:id="rId52" w:history="1">
+      <w:hyperlink r:id="rId53" w:history="1">
         <w:r>
           <w:rPr>
             <w:rStyle w:val="Hyperlink"/>
@@ -2143,6 +2197,64 @@
           <w:rFonts w:ascii="Times" w:hAnsi="Times"/>
           <w:sz w:val="24"/>
           <w:szCs w:val="24"/>
+          <w:u w:val="single"/>
+        </w:rPr>
+      </w:pPr>
+      <w:r>
+        <w:rPr>
+          <w:rFonts w:ascii="Times" w:hAnsi="Times"/>
+          <w:sz w:val="24"/>
+          <w:szCs w:val="24"/>
+          <w:u w:val="single"/>
+        </w:rPr>
+        <w:t>EARLY PSYCHOSIS</w:t>
+      </w:r>
+    </w:p>
+    <w:p>
+      <w:pPr>
+        <w:rPr>
+          <w:rFonts w:ascii="Times" w:hAnsi="Times"/>
+          <w:sz w:val="24"/>
+          <w:szCs w:val="24"/>
+        </w:rPr>
+      </w:pPr>
+    </w:p>
+    <w:p>
+      <w:pPr>
+        <w:spacing w:line="240" w:lineRule="auto"/>
+        <w:textAlignment w:val="baseline"/>
+        <w:rPr>
+          <w:rFonts w:ascii="Aptos" w:eastAsia="Times New Roman" w:hAnsi="Aptos" w:cs="Times New Roman"/>
+        </w:rPr>
+      </w:pPr>
+      <w:r>
+        <w:rPr>
+          <w:rFonts w:ascii="Aptos" w:eastAsia="Times New Roman" w:hAnsi="Aptos" w:cs="Times New Roman"/>
+        </w:rPr>
+        <w:t>EPI LHS. Invitational. “</w:t>
+      </w:r>
+      <w:r>
+        <w:rPr>
+          <w:rFonts w:ascii="Aptos" w:eastAsia="Times New Roman" w:hAnsi="Aptos" w:cs="Times New Roman"/>
+        </w:rPr>
+        <w:t>Peter Phalen (Division of Psychiatric Services Research) attended the first meeting of the international Early Psychosis Intervention Learning Health Systems network (EPI LHS) in Berlin. EPI LHS is establishing an international expert collective to improve worldwide standards of care in the treatment of early psychosis."</w:t>
+      </w:r>
+    </w:p>
+    <w:p>
+      <w:pPr>
+        <w:spacing w:line="240" w:lineRule="auto"/>
+        <w:textAlignment w:val="baseline"/>
+        <w:rPr>
+          <w:rFonts w:ascii="Aptos" w:eastAsia="Times New Roman" w:hAnsi="Aptos" w:cs="Times New Roman"/>
+        </w:rPr>
+      </w:pPr>
+    </w:p>
+    <w:p>
+      <w:pPr>
+        <w:rPr>
+          <w:rFonts w:ascii="Times" w:hAnsi="Times"/>
+          <w:sz w:val="24"/>
+          <w:szCs w:val="24"/>
         </w:rPr>
       </w:pPr>
     </w:p>
@@ -2200,7 +2312,7 @@
           <w:szCs w:val="24"/>
         </w:rPr>
       </w:pPr>
-      <w:hyperlink r:id="rId53" w:anchor="score" w:history="1">
+      <w:hyperlink r:id="rId54" w:anchor="score" w:history="1">
         <w:r>
           <w:rPr>
             <w:rStyle w:val="Hyperlink"/>
@@ -2222,7 +2334,7 @@
       </w:pPr>
     </w:p>
     <w:sectPr>
-      <w:footerReference w:type="default" r:id="rId54"/>
+      <w:footerReference w:type="default" r:id="rId55"/>
       <w:pgSz w:w="12240" w:h="15840"/>
       <w:pgMar w:top="1440" w:right="1800" w:bottom="1440" w:left="1800" w:header="720" w:footer="720" w:gutter="0"/>
       <w:cols w:space="720"/>
@@ -2233,7 +2345,7 @@
 </file>
 
 <file path=word/endnotes.xml><?xml version="1.0" encoding="utf-8"?>
-<w:endnotes xmlns:wpc="http://schemas.microsoft.com/office/word/2010/wordprocessingCanvas" xmlns:cx="http://schemas.microsoft.com/office/drawing/2014/chartex" xmlns:cx1="http://schemas.microsoft.com/office/drawing/2015/9/8/chartex" xmlns:cx2="http://schemas.microsoft.com/office/drawing/2015/10/21/chartex" xmlns:cx3="http://schemas.microsoft.com/office/drawing/2016/5/9/chartex" xmlns:cx4="http://schemas.microsoft.com/office/drawing/2016/5/10/chartex" xmlns:cx5="http://schemas.microsoft.com/office/drawing/2016/5/11/chartex" xmlns:cx6="http://schemas.microsoft.com/office/drawing/2016/5/12/chartex" xmlns:cx7="http://schemas.microsoft.com/office/drawing/2016/5/13/chartex" xmlns:cx8="http://schemas.microsoft.com/office/drawing/2016/5/14/chartex" xmlns:mc="http://schemas.openxmlformats.org/markup-compatibility/2006" xmlns:aink="http://schemas.microsoft.com/office/drawing/2016/ink" xmlns:am3d="http://schemas.microsoft.com/office/drawing/2017/model3d" xmlns:o="urn:schemas-microsoft-com:office:office" xmlns:oel="http://schemas.microsoft.com/office/2019/extlst" xmlns:r="http://schemas.openxmlformats.org/officeDocument/2006/relationships" xmlns:m="http://schemas.openxmlformats.org/officeDocument/2006/math" xmlns:v="urn:schemas-microsoft-com:vml" xmlns:wp14="http://schemas.microsoft.com/office/word/2010/wordprocessingDrawing" xmlns:wp="http://schemas.openxmlformats.org/drawingml/2006/wordprocessingDrawing" xmlns:w10="urn:schemas-microsoft-com:office:word" xmlns:w="http://schemas.openxmlformats.org/wordprocessingml/2006/main" xmlns:w14="http://schemas.microsoft.com/office/word/2010/wordml" xmlns:w15="http://schemas.microsoft.com/office/word/2012/wordml" xmlns:w16cex="http://schemas.microsoft.com/office/word/2018/wordml/cex" xmlns:w16cid="http://schemas.microsoft.com/office/word/2016/wordml/cid" xmlns:w16="http://schemas.microsoft.com/office/word/2018/wordml" xmlns:w16sdtdh="http://schemas.microsoft.com/office/word/2020/wordml/sdtdatahash" xmlns:w16se="http://schemas.microsoft.com/office/word/2015/wordml/symex" xmlns:wpg="http://schemas.microsoft.com/office/word/2010/wordprocessingGroup" xmlns:wpi="http://schemas.microsoft.com/office/word/2010/wordprocessingInk" xmlns:wne="http://schemas.microsoft.com/office/word/2006/wordml" xmlns:wps="http://schemas.microsoft.com/office/word/2010/wordprocessingShape" mc:Ignorable="w14 w15 w16se w16cid w16 w16cex w16sdtdh wp14">
+<w:endnotes xmlns:wpc="http://schemas.microsoft.com/office/word/2010/wordprocessingCanvas" xmlns:cx="http://schemas.microsoft.com/office/drawing/2014/chartex" xmlns:cx1="http://schemas.microsoft.com/office/drawing/2015/9/8/chartex" xmlns:cx2="http://schemas.microsoft.com/office/drawing/2015/10/21/chartex" xmlns:cx3="http://schemas.microsoft.com/office/drawing/2016/5/9/chartex" xmlns:cx4="http://schemas.microsoft.com/office/drawing/2016/5/10/chartex" xmlns:cx5="http://schemas.microsoft.com/office/drawing/2016/5/11/chartex" xmlns:cx6="http://schemas.microsoft.com/office/drawing/2016/5/12/chartex" xmlns:cx7="http://schemas.microsoft.com/office/drawing/2016/5/13/chartex" xmlns:cx8="http://schemas.microsoft.com/office/drawing/2016/5/14/chartex" xmlns:mc="http://schemas.openxmlformats.org/markup-compatibility/2006" xmlns:aink="http://schemas.microsoft.com/office/drawing/2016/ink" xmlns:am3d="http://schemas.microsoft.com/office/drawing/2017/model3d" xmlns:o="urn:schemas-microsoft-com:office:office" xmlns:oel="http://schemas.microsoft.com/office/2019/extlst" xmlns:r="http://schemas.openxmlformats.org/officeDocument/2006/relationships" xmlns:m="http://schemas.openxmlformats.org/officeDocument/2006/math" xmlns:v="urn:schemas-microsoft-com:vml" xmlns:wp14="http://schemas.microsoft.com/office/word/2010/wordprocessingDrawing" xmlns:wp="http://schemas.openxmlformats.org/drawingml/2006/wordprocessingDrawing" xmlns:w10="urn:schemas-microsoft-com:office:word" xmlns:w="http://schemas.openxmlformats.org/wordprocessingml/2006/main" xmlns:w14="http://schemas.microsoft.com/office/word/2010/wordml" xmlns:w15="http://schemas.microsoft.com/office/word/2012/wordml" xmlns:w16cex="http://schemas.microsoft.com/office/word/2018/wordml/cex" xmlns:w16cid="http://schemas.microsoft.com/office/word/2016/wordml/cid" xmlns:w16="http://schemas.microsoft.com/office/word/2018/wordml" xmlns:w16du="http://schemas.microsoft.com/office/word/2023/wordml/word16du" xmlns:w16sdtdh="http://schemas.microsoft.com/office/word/2020/wordml/sdtdatahash" xmlns:w16sdtfl="http://schemas.microsoft.com/office/word/2024/wordml/sdtformatlock" xmlns:w16se="http://schemas.microsoft.com/office/word/2015/wordml/symex" xmlns:wpg="http://schemas.microsoft.com/office/word/2010/wordprocessingGroup" xmlns:wpi="http://schemas.microsoft.com/office/word/2010/wordprocessingInk" xmlns:wne="http://schemas.microsoft.com/office/word/2006/wordml" xmlns:wps="http://schemas.microsoft.com/office/word/2010/wordprocessingShape" mc:Ignorable="w14 w15 w16se w16cid w16 w16cex w16sdtdh w16sdtfl w16du wp14">
   <w:endnote w:type="separator" w:id="-1">
     <w:p>
       <w:pPr>
@@ -2258,7 +2370,7 @@
 </file>
 
 <file path=word/footer1.xml><?xml version="1.0" encoding="utf-8"?>
-<w:ftr xmlns:wpc="http://schemas.microsoft.com/office/word/2010/wordprocessingCanvas" xmlns:cx="http://schemas.microsoft.com/office/drawing/2014/chartex" xmlns:cx1="http://schemas.microsoft.com/office/drawing/2015/9/8/chartex" xmlns:cx2="http://schemas.microsoft.com/office/drawing/2015/10/21/chartex" xmlns:cx3="http://schemas.microsoft.com/office/drawing/2016/5/9/chartex" xmlns:cx4="http://schemas.microsoft.com/office/drawing/2016/5/10/chartex" xmlns:cx5="http://schemas.microsoft.com/office/drawing/2016/5/11/chartex" xmlns:cx6="http://schemas.microsoft.com/office/drawing/2016/5/12/chartex" xmlns:cx7="http://schemas.microsoft.com/office/drawing/2016/5/13/chartex" xmlns:cx8="http://schemas.microsoft.com/office/drawing/2016/5/14/chartex" xmlns:mc="http://schemas.openxmlformats.org/markup-compatibility/2006" xmlns:aink="http://schemas.microsoft.com/office/drawing/2016/ink" xmlns:am3d="http://schemas.microsoft.com/office/drawing/2017/model3d" xmlns:o="urn:schemas-microsoft-com:office:office" xmlns:oel="http://schemas.microsoft.com/office/2019/extlst" xmlns:r="http://schemas.openxmlformats.org/officeDocument/2006/relationships" xmlns:m="http://schemas.openxmlformats.org/officeDocument/2006/math" xmlns:v="urn:schemas-microsoft-com:vml" xmlns:wp14="http://schemas.microsoft.com/office/word/2010/wordprocessingDrawing" xmlns:wp="http://schemas.openxmlformats.org/drawingml/2006/wordprocessingDrawing" xmlns:w10="urn:schemas-microsoft-com:office:word" xmlns:w="http://schemas.openxmlformats.org/wordprocessingml/2006/main" xmlns:w14="http://schemas.microsoft.com/office/word/2010/wordml" xmlns:w15="http://schemas.microsoft.com/office/word/2012/wordml" xmlns:w16cex="http://schemas.microsoft.com/office/word/2018/wordml/cex" xmlns:w16cid="http://schemas.microsoft.com/office/word/2016/wordml/cid" xmlns:w16="http://schemas.microsoft.com/office/word/2018/wordml" xmlns:w16sdtdh="http://schemas.microsoft.com/office/word/2020/wordml/sdtdatahash" xmlns:w16se="http://schemas.microsoft.com/office/word/2015/wordml/symex" xmlns:wpg="http://schemas.microsoft.com/office/word/2010/wordprocessingGroup" xmlns:wpi="http://schemas.microsoft.com/office/word/2010/wordprocessingInk" xmlns:wne="http://schemas.microsoft.com/office/word/2006/wordml" xmlns:wps="http://schemas.microsoft.com/office/word/2010/wordprocessingShape" mc:Ignorable="w14 w15 w16se w16cid w16 w16cex w16sdtdh wp14">
+<w:ftr xmlns:wpc="http://schemas.microsoft.com/office/word/2010/wordprocessingCanvas" xmlns:cx="http://schemas.microsoft.com/office/drawing/2014/chartex" xmlns:cx1="http://schemas.microsoft.com/office/drawing/2015/9/8/chartex" xmlns:cx2="http://schemas.microsoft.com/office/drawing/2015/10/21/chartex" xmlns:cx3="http://schemas.microsoft.com/office/drawing/2016/5/9/chartex" xmlns:cx4="http://schemas.microsoft.com/office/drawing/2016/5/10/chartex" xmlns:cx5="http://schemas.microsoft.com/office/drawing/2016/5/11/chartex" xmlns:cx6="http://schemas.microsoft.com/office/drawing/2016/5/12/chartex" xmlns:cx7="http://schemas.microsoft.com/office/drawing/2016/5/13/chartex" xmlns:cx8="http://schemas.microsoft.com/office/drawing/2016/5/14/chartex" xmlns:mc="http://schemas.openxmlformats.org/markup-compatibility/2006" xmlns:aink="http://schemas.microsoft.com/office/drawing/2016/ink" xmlns:am3d="http://schemas.microsoft.com/office/drawing/2017/model3d" xmlns:o="urn:schemas-microsoft-com:office:office" xmlns:oel="http://schemas.microsoft.com/office/2019/extlst" xmlns:r="http://schemas.openxmlformats.org/officeDocument/2006/relationships" xmlns:m="http://schemas.openxmlformats.org/officeDocument/2006/math" xmlns:v="urn:schemas-microsoft-com:vml" xmlns:wp14="http://schemas.microsoft.com/office/word/2010/wordprocessingDrawing" xmlns:wp="http://schemas.openxmlformats.org/drawingml/2006/wordprocessingDrawing" xmlns:w10="urn:schemas-microsoft-com:office:word" xmlns:w="http://schemas.openxmlformats.org/wordprocessingml/2006/main" xmlns:w14="http://schemas.microsoft.com/office/word/2010/wordml" xmlns:w15="http://schemas.microsoft.com/office/word/2012/wordml" xmlns:w16cex="http://schemas.microsoft.com/office/word/2018/wordml/cex" xmlns:w16cid="http://schemas.microsoft.com/office/word/2016/wordml/cid" xmlns:w16="http://schemas.microsoft.com/office/word/2018/wordml" xmlns:w16du="http://schemas.microsoft.com/office/word/2023/wordml/word16du" xmlns:w16sdtdh="http://schemas.microsoft.com/office/word/2020/wordml/sdtdatahash" xmlns:w16sdtfl="http://schemas.microsoft.com/office/word/2024/wordml/sdtformatlock" xmlns:w16se="http://schemas.microsoft.com/office/word/2015/wordml/symex" xmlns:wpg="http://schemas.microsoft.com/office/word/2010/wordprocessingGroup" xmlns:wpi="http://schemas.microsoft.com/office/word/2010/wordprocessingInk" xmlns:wne="http://schemas.microsoft.com/office/word/2006/wordml" xmlns:wps="http://schemas.microsoft.com/office/word/2010/wordprocessingShape" mc:Ignorable="w14 w15 w16se w16cid w16 w16cex w16sdtdh w16sdtfl w16du wp14">
   <w:p>
     <w:pPr>
       <w:pStyle w:val="Footer"/>
@@ -2271,7 +2383,7 @@
 </file>
 
 <file path=word/footnotes.xml><?xml version="1.0" encoding="utf-8"?>
-<w:footnotes xmlns:wpc="http://schemas.microsoft.com/office/word/2010/wordprocessingCanvas" xmlns:cx="http://schemas.microsoft.com/office/drawing/2014/chartex" xmlns:cx1="http://schemas.microsoft.com/office/drawing/2015/9/8/chartex" xmlns:cx2="http://schemas.microsoft.com/office/drawing/2015/10/21/chartex" xmlns:cx3="http://schemas.microsoft.com/office/drawing/2016/5/9/chartex" xmlns:cx4="http://schemas.microsoft.com/office/drawing/2016/5/10/chartex" xmlns:cx5="http://schemas.microsoft.com/office/drawing/2016/5/11/chartex" xmlns:cx6="http://schemas.microsoft.com/office/drawing/2016/5/12/chartex" xmlns:cx7="http://schemas.microsoft.com/office/drawing/2016/5/13/chartex" xmlns:cx8="http://schemas.microsoft.com/office/drawing/2016/5/14/chartex" xmlns:mc="http://schemas.openxmlformats.org/markup-compatibility/2006" xmlns:aink="http://schemas.microsoft.com/office/drawing/2016/ink" xmlns:am3d="http://schemas.microsoft.com/office/drawing/2017/model3d" xmlns:o="urn:schemas-microsoft-com:office:office" xmlns:oel="http://schemas.microsoft.com/office/2019/extlst" xmlns:r="http://schemas.openxmlformats.org/officeDocument/2006/relationships" xmlns:m="http://schemas.openxmlformats.org/officeDocument/2006/math" xmlns:v="urn:schemas-microsoft-com:vml" xmlns:wp14="http://schemas.microsoft.com/office/word/2010/wordprocessingDrawing" xmlns:wp="http://schemas.openxmlformats.org/drawingml/2006/wordprocessingDrawing" xmlns:w10="urn:schemas-microsoft-com:office:word" xmlns:w="http://schemas.openxmlformats.org/wordprocessingml/2006/main" xmlns:w14="http://schemas.microsoft.com/office/word/2010/wordml" xmlns:w15="http://schemas.microsoft.com/office/word/2012/wordml" xmlns:w16cex="http://schemas.microsoft.com/office/word/2018/wordml/cex" xmlns:w16cid="http://schemas.microsoft.com/office/word/2016/wordml/cid" xmlns:w16="http://schemas.microsoft.com/office/word/2018/wordml" xmlns:w16sdtdh="http://schemas.microsoft.com/office/word/2020/wordml/sdtdatahash" xmlns:w16se="http://schemas.microsoft.com/office/word/2015/wordml/symex" xmlns:wpg="http://schemas.microsoft.com/office/word/2010/wordprocessingGroup" xmlns:wpi="http://schemas.microsoft.com/office/word/2010/wordprocessingInk" xmlns:wne="http://schemas.microsoft.com/office/word/2006/wordml" xmlns:wps="http://schemas.microsoft.com/office/word/2010/wordprocessingShape" mc:Ignorable="w14 w15 w16se w16cid w16 w16cex w16sdtdh wp14">
+<w:footnotes xmlns:wpc="http://schemas.microsoft.com/office/word/2010/wordprocessingCanvas" xmlns:cx="http://schemas.microsoft.com/office/drawing/2014/chartex" xmlns:cx1="http://schemas.microsoft.com/office/drawing/2015/9/8/chartex" xmlns:cx2="http://schemas.microsoft.com/office/drawing/2015/10/21/chartex" xmlns:cx3="http://schemas.microsoft.com/office/drawing/2016/5/9/chartex" xmlns:cx4="http://schemas.microsoft.com/office/drawing/2016/5/10/chartex" xmlns:cx5="http://schemas.microsoft.com/office/drawing/2016/5/11/chartex" xmlns:cx6="http://schemas.microsoft.com/office/drawing/2016/5/12/chartex" xmlns:cx7="http://schemas.microsoft.com/office/drawing/2016/5/13/chartex" xmlns:cx8="http://schemas.microsoft.com/office/drawing/2016/5/14/chartex" xmlns:mc="http://schemas.openxmlformats.org/markup-compatibility/2006" xmlns:aink="http://schemas.microsoft.com/office/drawing/2016/ink" xmlns:am3d="http://schemas.microsoft.com/office/drawing/2017/model3d" xmlns:o="urn:schemas-microsoft-com:office:office" xmlns:oel="http://schemas.microsoft.com/office/2019/extlst" xmlns:r="http://schemas.openxmlformats.org/officeDocument/2006/relationships" xmlns:m="http://schemas.openxmlformats.org/officeDocument/2006/math" xmlns:v="urn:schemas-microsoft-com:vml" xmlns:wp14="http://schemas.microsoft.com/office/word/2010/wordprocessingDrawing" xmlns:wp="http://schemas.openxmlformats.org/drawingml/2006/wordprocessingDrawing" xmlns:w10="urn:schemas-microsoft-com:office:word" xmlns:w="http://schemas.openxmlformats.org/wordprocessingml/2006/main" xmlns:w14="http://schemas.microsoft.com/office/word/2010/wordml" xmlns:w15="http://schemas.microsoft.com/office/word/2012/wordml" xmlns:w16cex="http://schemas.microsoft.com/office/word/2018/wordml/cex" xmlns:w16cid="http://schemas.microsoft.com/office/word/2016/wordml/cid" xmlns:w16="http://schemas.microsoft.com/office/word/2018/wordml" xmlns:w16du="http://schemas.microsoft.com/office/word/2023/wordml/word16du" xmlns:w16sdtdh="http://schemas.microsoft.com/office/word/2020/wordml/sdtdatahash" xmlns:w16sdtfl="http://schemas.microsoft.com/office/word/2024/wordml/sdtformatlock" xmlns:w16se="http://schemas.microsoft.com/office/word/2015/wordml/symex" xmlns:wpg="http://schemas.microsoft.com/office/word/2010/wordprocessingGroup" xmlns:wpi="http://schemas.microsoft.com/office/word/2010/wordprocessingInk" xmlns:wne="http://schemas.microsoft.com/office/word/2006/wordml" xmlns:wps="http://schemas.microsoft.com/office/word/2010/wordprocessingShape" mc:Ignorable="w14 w15 w16se w16cid w16 w16cex w16sdtdh w16sdtfl w16du wp14">
   <w:footnote w:type="separator" w:id="-1">
     <w:p>
       <w:pPr>
@@ -2296,7 +2408,7 @@
 </file>
 
 <file path=word/styles.xml><?xml version="1.0" encoding="utf-8"?>
-<w:styles xmlns:mc="http://schemas.openxmlformats.org/markup-compatibility/2006" xmlns:r="http://schemas.openxmlformats.org/officeDocument/2006/relationships" xmlns:w="http://schemas.openxmlformats.org/wordprocessingml/2006/main" xmlns:w14="http://schemas.microsoft.com/office/word/2010/wordml" xmlns:w15="http://schemas.microsoft.com/office/word/2012/wordml" xmlns:w16cex="http://schemas.microsoft.com/office/word/2018/wordml/cex" xmlns:w16cid="http://schemas.microsoft.com/office/word/2016/wordml/cid" xmlns:w16="http://schemas.microsoft.com/office/word/2018/wordml" xmlns:w16sdtdh="http://schemas.microsoft.com/office/word/2020/wordml/sdtdatahash" xmlns:w16se="http://schemas.microsoft.com/office/word/2015/wordml/symex" mc:Ignorable="w14 w15 w16se w16cid w16 w16cex w16sdtdh">
+<w:styles xmlns:mc="http://schemas.openxmlformats.org/markup-compatibility/2006" xmlns:r="http://schemas.openxmlformats.org/officeDocument/2006/relationships" xmlns:w="http://schemas.openxmlformats.org/wordprocessingml/2006/main" xmlns:w14="http://schemas.microsoft.com/office/word/2010/wordml" xmlns:w15="http://schemas.microsoft.com/office/word/2012/wordml" xmlns:w16cex="http://schemas.microsoft.com/office/word/2018/wordml/cex" xmlns:w16cid="http://schemas.microsoft.com/office/word/2016/wordml/cid" xmlns:w16="http://schemas.microsoft.com/office/word/2018/wordml" xmlns:w16du="http://schemas.microsoft.com/office/word/2023/wordml/word16du" xmlns:w16sdtdh="http://schemas.microsoft.com/office/word/2020/wordml/sdtdatahash" xmlns:w16sdtfl="http://schemas.microsoft.com/office/word/2024/wordml/sdtformatlock" xmlns:w16se="http://schemas.microsoft.com/office/word/2015/wordml/symex" mc:Ignorable="w14 w15 w16se w16cid w16 w16cex w16sdtdh w16sdtfl w16du">
   <w:docDefaults>
     <w:rPrDefault>
       <w:rPr>

</xml_diff>